<commit_message>
added done tasks to the työaikaraportti
</commit_message>
<xml_diff>
--- a/documents/Työaikaraportti_pessiv.docx
+++ b/documents/Työaikaraportti_pessiv.docx
@@ -1,6 +1,6 @@
 
 <file path=word/document.xml><?xml version="1.0" encoding="utf-8"?>
-<w:document xmlns:wpc="http://schemas.microsoft.com/office/word/2010/wordprocessingCanvas" xmlns:cx="http://schemas.microsoft.com/office/drawing/2014/chartex" xmlns:cx1="http://schemas.microsoft.com/office/drawing/2015/9/8/chartex" xmlns:cx2="http://schemas.microsoft.com/office/drawing/2015/10/21/chartex" xmlns:cx3="http://schemas.microsoft.com/office/drawing/2016/5/9/chartex" xmlns:cx4="http://schemas.microsoft.com/office/drawing/2016/5/10/chartex" xmlns:cx5="http://schemas.microsoft.com/office/drawing/2016/5/11/chartex" xmlns:cx6="http://schemas.microsoft.com/office/drawing/2016/5/12/chartex" xmlns:cx7="http://schemas.microsoft.com/office/drawing/2016/5/13/chartex" xmlns:cx8="http://schemas.microsoft.com/office/drawing/2016/5/14/chartex" xmlns:mc="http://schemas.openxmlformats.org/markup-compatibility/2006" xmlns:aink="http://schemas.microsoft.com/office/drawing/2016/ink" xmlns:am3d="http://schemas.microsoft.com/office/drawing/2017/model3d" xmlns:o="urn:schemas-microsoft-com:office:office" xmlns:r="http://schemas.openxmlformats.org/officeDocument/2006/relationships" xmlns:m="http://schemas.openxmlformats.org/officeDocument/2006/math" xmlns:v="urn:schemas-microsoft-com:vml" xmlns:wp14="http://schemas.microsoft.com/office/word/2010/wordprocessingDrawing" xmlns:wp="http://schemas.openxmlformats.org/drawingml/2006/wordprocessingDrawing" xmlns:w10="urn:schemas-microsoft-com:office:word" xmlns:w="http://schemas.openxmlformats.org/wordprocessingml/2006/main" xmlns:w14="http://schemas.microsoft.com/office/word/2010/wordml" xmlns:w15="http://schemas.microsoft.com/office/word/2012/wordml" xmlns:w16cex="http://schemas.microsoft.com/office/word/2018/wordml/cex" xmlns:w16cid="http://schemas.microsoft.com/office/word/2016/wordml/cid" xmlns:w16="http://schemas.microsoft.com/office/word/2018/wordml" xmlns:w16se="http://schemas.microsoft.com/office/word/2015/wordml/symex" xmlns:wpg="http://schemas.microsoft.com/office/word/2010/wordprocessingGroup" xmlns:wpi="http://schemas.microsoft.com/office/word/2010/wordprocessingInk" xmlns:wne="http://schemas.microsoft.com/office/word/2006/wordml" xmlns:wps="http://schemas.microsoft.com/office/word/2010/wordprocessingShape" mc:Ignorable="w14 w15 w16se w16cid w16 w16cex wp14">
+<w:document xmlns:wpc="http://schemas.microsoft.com/office/word/2010/wordprocessingCanvas" xmlns:cx="http://schemas.microsoft.com/office/drawing/2014/chartex" xmlns:cx1="http://schemas.microsoft.com/office/drawing/2015/9/8/chartex" xmlns:cx2="http://schemas.microsoft.com/office/drawing/2015/10/21/chartex" xmlns:cx3="http://schemas.microsoft.com/office/drawing/2016/5/9/chartex" xmlns:cx4="http://schemas.microsoft.com/office/drawing/2016/5/10/chartex" xmlns:cx5="http://schemas.microsoft.com/office/drawing/2016/5/11/chartex" xmlns:cx6="http://schemas.microsoft.com/office/drawing/2016/5/12/chartex" xmlns:cx7="http://schemas.microsoft.com/office/drawing/2016/5/13/chartex" xmlns:cx8="http://schemas.microsoft.com/office/drawing/2016/5/14/chartex" xmlns:mc="http://schemas.openxmlformats.org/markup-compatibility/2006" xmlns:aink="http://schemas.microsoft.com/office/drawing/2016/ink" xmlns:am3d="http://schemas.microsoft.com/office/drawing/2017/model3d" xmlns:o="urn:schemas-microsoft-com:office:office" xmlns:oel="http://schemas.microsoft.com/office/2019/extlst" xmlns:r="http://schemas.openxmlformats.org/officeDocument/2006/relationships" xmlns:m="http://schemas.openxmlformats.org/officeDocument/2006/math" xmlns:v="urn:schemas-microsoft-com:vml" xmlns:wp14="http://schemas.microsoft.com/office/word/2010/wordprocessingDrawing" xmlns:wp="http://schemas.openxmlformats.org/drawingml/2006/wordprocessingDrawing" xmlns:w10="urn:schemas-microsoft-com:office:word" xmlns:w="http://schemas.openxmlformats.org/wordprocessingml/2006/main" xmlns:w14="http://schemas.microsoft.com/office/word/2010/wordml" xmlns:w15="http://schemas.microsoft.com/office/word/2012/wordml" xmlns:w16cex="http://schemas.microsoft.com/office/word/2018/wordml/cex" xmlns:w16cid="http://schemas.microsoft.com/office/word/2016/wordml/cid" xmlns:w16="http://schemas.microsoft.com/office/word/2018/wordml" xmlns:w16sdtdh="http://schemas.microsoft.com/office/word/2020/wordml/sdtdatahash" xmlns:w16se="http://schemas.microsoft.com/office/word/2015/wordml/symex" xmlns:wpg="http://schemas.microsoft.com/office/word/2010/wordprocessingGroup" xmlns:wpi="http://schemas.microsoft.com/office/word/2010/wordprocessingInk" xmlns:wne="http://schemas.microsoft.com/office/word/2006/wordml" xmlns:wps="http://schemas.microsoft.com/office/word/2010/wordprocessingShape" mc:Ignorable="w14 w15 w16se w16cid w16 w16cex w16sdtdh wp14">
   <w:body>
     <w:p>
       <w:pPr>
@@ -44,6 +44,14 @@
         </w:rPr>
         <w:t>Ryhmä:</w:t>
       </w:r>
+      <w:r>
+        <w:rPr>
+          <w:sz w:val="32"/>
+          <w:szCs w:val="32"/>
+          <w:lang w:val="fi-FI"/>
+        </w:rPr>
+        <w:t xml:space="preserve"> Aki Venho, Pessi Vilppolahti, Pauliina Savolainen</w:t>
+      </w:r>
     </w:p>
     <w:p>
       <w:pPr>
@@ -60,6 +68,14 @@
           <w:lang w:val="fi-FI"/>
         </w:rPr>
         <w:t xml:space="preserve">Henkilö: </w:t>
+      </w:r>
+      <w:r>
+        <w:rPr>
+          <w:sz w:val="32"/>
+          <w:szCs w:val="32"/>
+          <w:lang w:val="fi-FI"/>
+        </w:rPr>
+        <w:t>Pessi Vilppolahti</w:t>
       </w:r>
     </w:p>
     <w:p>
@@ -96,7 +112,6 @@
                 <w:lang w:val="fi-FI"/>
               </w:rPr>
             </w:pPr>
-            <w:proofErr w:type="gramStart"/>
             <w:r>
               <w:rPr>
                 <w:b/>
@@ -105,7 +120,6 @@
               </w:rPr>
               <w:t>Pvm</w:t>
             </w:r>
-            <w:proofErr w:type="gramEnd"/>
           </w:p>
         </w:tc>
         <w:tc>
@@ -166,106 +180,160 @@
                 <w:lang w:val="fi-FI"/>
               </w:rPr>
             </w:pPr>
-          </w:p>
-        </w:tc>
-        <w:tc>
-          <w:tcPr>
-            <w:tcW w:w="2551" w:type="dxa"/>
-          </w:tcPr>
-          <w:p>
-            <w:pPr>
-              <w:rPr>
-                <w:lang w:val="fi-FI"/>
-              </w:rPr>
-            </w:pPr>
-          </w:p>
-        </w:tc>
-        <w:tc>
-          <w:tcPr>
-            <w:tcW w:w="5103" w:type="dxa"/>
-          </w:tcPr>
-          <w:p>
-            <w:pPr>
-              <w:rPr>
-                <w:lang w:val="fi-FI"/>
-              </w:rPr>
-            </w:pPr>
-          </w:p>
-        </w:tc>
-      </w:tr>
-      <w:tr>
-        <w:tc>
-          <w:tcPr>
-            <w:tcW w:w="1980" w:type="dxa"/>
-          </w:tcPr>
-          <w:p>
-            <w:pPr>
-              <w:rPr>
-                <w:lang w:val="fi-FI"/>
-              </w:rPr>
-            </w:pPr>
-          </w:p>
-        </w:tc>
-        <w:tc>
-          <w:tcPr>
-            <w:tcW w:w="2551" w:type="dxa"/>
-          </w:tcPr>
-          <w:p>
-            <w:pPr>
-              <w:rPr>
-                <w:lang w:val="fi-FI"/>
-              </w:rPr>
-            </w:pPr>
-          </w:p>
-        </w:tc>
-        <w:tc>
-          <w:tcPr>
-            <w:tcW w:w="5103" w:type="dxa"/>
-          </w:tcPr>
-          <w:p>
-            <w:pPr>
-              <w:rPr>
-                <w:lang w:val="fi-FI"/>
-              </w:rPr>
-            </w:pPr>
-          </w:p>
-        </w:tc>
-      </w:tr>
-      <w:tr>
-        <w:tc>
-          <w:tcPr>
-            <w:tcW w:w="1980" w:type="dxa"/>
-          </w:tcPr>
-          <w:p>
-            <w:pPr>
-              <w:rPr>
-                <w:lang w:val="fi-FI"/>
-              </w:rPr>
-            </w:pPr>
-          </w:p>
-        </w:tc>
-        <w:tc>
-          <w:tcPr>
-            <w:tcW w:w="2551" w:type="dxa"/>
-          </w:tcPr>
-          <w:p>
-            <w:pPr>
-              <w:rPr>
-                <w:lang w:val="fi-FI"/>
-              </w:rPr>
-            </w:pPr>
-          </w:p>
-        </w:tc>
-        <w:tc>
-          <w:tcPr>
-            <w:tcW w:w="5103" w:type="dxa"/>
-          </w:tcPr>
-          <w:p>
-            <w:pPr>
-              <w:rPr>
-                <w:lang w:val="fi-FI"/>
-              </w:rPr>
-            </w:pPr>
+            <w:r>
+              <w:rPr>
+                <w:lang w:val="fi-FI"/>
+              </w:rPr>
+              <w:t>14.9.</w:t>
+            </w:r>
+          </w:p>
+        </w:tc>
+        <w:tc>
+          <w:tcPr>
+            <w:tcW w:w="2551" w:type="dxa"/>
+          </w:tcPr>
+          <w:p>
+            <w:pPr>
+              <w:rPr>
+                <w:lang w:val="fi-FI"/>
+              </w:rPr>
+            </w:pPr>
+            <w:r>
+              <w:rPr>
+                <w:lang w:val="fi-FI"/>
+              </w:rPr>
+              <w:t>1 h</w:t>
+            </w:r>
+          </w:p>
+        </w:tc>
+        <w:tc>
+          <w:tcPr>
+            <w:tcW w:w="5103" w:type="dxa"/>
+          </w:tcPr>
+          <w:p>
+            <w:pPr>
+              <w:rPr>
+                <w:lang w:val="fi-FI"/>
+              </w:rPr>
+            </w:pPr>
+            <w:r>
+              <w:rPr>
+                <w:lang w:val="fi-FI"/>
+              </w:rPr>
+              <w:t>Suunnittelu-meeting</w:t>
+            </w:r>
+          </w:p>
+        </w:tc>
+      </w:tr>
+      <w:tr>
+        <w:tc>
+          <w:tcPr>
+            <w:tcW w:w="1980" w:type="dxa"/>
+          </w:tcPr>
+          <w:p>
+            <w:pPr>
+              <w:rPr>
+                <w:lang w:val="fi-FI"/>
+              </w:rPr>
+            </w:pPr>
+            <w:r>
+              <w:rPr>
+                <w:lang w:val="fi-FI"/>
+              </w:rPr>
+              <w:t>17.9.</w:t>
+            </w:r>
+          </w:p>
+        </w:tc>
+        <w:tc>
+          <w:tcPr>
+            <w:tcW w:w="2551" w:type="dxa"/>
+          </w:tcPr>
+          <w:p>
+            <w:pPr>
+              <w:rPr>
+                <w:lang w:val="fi-FI"/>
+              </w:rPr>
+            </w:pPr>
+            <w:r>
+              <w:rPr>
+                <w:lang w:val="fi-FI"/>
+              </w:rPr>
+              <w:t>1 h</w:t>
+            </w:r>
+          </w:p>
+        </w:tc>
+        <w:tc>
+          <w:tcPr>
+            <w:tcW w:w="5103" w:type="dxa"/>
+          </w:tcPr>
+          <w:p>
+            <w:pPr>
+              <w:rPr>
+                <w:lang w:val="fi-FI"/>
+              </w:rPr>
+            </w:pPr>
+            <w:r>
+              <w:rPr>
+                <w:lang w:val="fi-FI"/>
+              </w:rPr>
+              <w:t>Aluistavaa pohjan suunnittelua</w:t>
+            </w:r>
+          </w:p>
+        </w:tc>
+      </w:tr>
+      <w:tr>
+        <w:tc>
+          <w:tcPr>
+            <w:tcW w:w="1980" w:type="dxa"/>
+          </w:tcPr>
+          <w:p>
+            <w:pPr>
+              <w:rPr>
+                <w:lang w:val="fi-FI"/>
+              </w:rPr>
+            </w:pPr>
+            <w:r>
+              <w:rPr>
+                <w:lang w:val="fi-FI"/>
+              </w:rPr>
+              <w:t>22.9.</w:t>
+            </w:r>
+          </w:p>
+        </w:tc>
+        <w:tc>
+          <w:tcPr>
+            <w:tcW w:w="2551" w:type="dxa"/>
+          </w:tcPr>
+          <w:p>
+            <w:pPr>
+              <w:rPr>
+                <w:lang w:val="fi-FI"/>
+              </w:rPr>
+            </w:pPr>
+            <w:r>
+              <w:rPr>
+                <w:lang w:val="fi-FI"/>
+              </w:rPr>
+              <w:t>1 h</w:t>
+            </w:r>
+          </w:p>
+        </w:tc>
+        <w:tc>
+          <w:tcPr>
+            <w:tcW w:w="5103" w:type="dxa"/>
+          </w:tcPr>
+          <w:p>
+            <w:pPr>
+              <w:rPr>
+                <w:lang w:val="fi-FI"/>
+              </w:rPr>
+            </w:pPr>
+            <w:r>
+              <w:rPr>
+                <w:lang w:val="fi-FI"/>
+              </w:rPr>
+              <w:t>Luotu kilometrien tallennuksen ominaisuus</w:t>
+            </w:r>
           </w:p>
         </w:tc>
       </w:tr>
@@ -1393,7 +1461,7 @@
 </file>
 
 <file path=word/styles.xml><?xml version="1.0" encoding="utf-8"?>
-<w:styles xmlns:mc="http://schemas.openxmlformats.org/markup-compatibility/2006" xmlns:r="http://schemas.openxmlformats.org/officeDocument/2006/relationships" xmlns:w="http://schemas.openxmlformats.org/wordprocessingml/2006/main" xmlns:w14="http://schemas.microsoft.com/office/word/2010/wordml" xmlns:w15="http://schemas.microsoft.com/office/word/2012/wordml" xmlns:w16cex="http://schemas.microsoft.com/office/word/2018/wordml/cex" xmlns:w16cid="http://schemas.microsoft.com/office/word/2016/wordml/cid" xmlns:w16="http://schemas.microsoft.com/office/word/2018/wordml" xmlns:w16se="http://schemas.microsoft.com/office/word/2015/wordml/symex" mc:Ignorable="w14 w15 w16se w16cid w16 w16cex">
+<w:styles xmlns:mc="http://schemas.openxmlformats.org/markup-compatibility/2006" xmlns:r="http://schemas.openxmlformats.org/officeDocument/2006/relationships" xmlns:w="http://schemas.openxmlformats.org/wordprocessingml/2006/main" xmlns:w14="http://schemas.microsoft.com/office/word/2010/wordml" xmlns:w15="http://schemas.microsoft.com/office/word/2012/wordml" xmlns:w16cex="http://schemas.microsoft.com/office/word/2018/wordml/cex" xmlns:w16cid="http://schemas.microsoft.com/office/word/2016/wordml/cid" xmlns:w16="http://schemas.microsoft.com/office/word/2018/wordml" xmlns:w16sdtdh="http://schemas.microsoft.com/office/word/2020/wordml/sdtdatahash" xmlns:w16se="http://schemas.microsoft.com/office/word/2015/wordml/symex" mc:Ignorable="w14 w15 w16se w16cid w16 w16cex w16sdtdh">
   <w:docDefaults>
     <w:rPrDefault>
       <w:rPr>

</xml_diff>

<commit_message>
added done tasks to the correct file
</commit_message>
<xml_diff>
--- a/documents/Työaikaraportti_pessiv.docx
+++ b/documents/Työaikaraportti_pessiv.docx
@@ -348,30 +348,48 @@
                 <w:lang w:val="fi-FI"/>
               </w:rPr>
             </w:pPr>
-          </w:p>
-        </w:tc>
-        <w:tc>
-          <w:tcPr>
-            <w:tcW w:w="2551" w:type="dxa"/>
-          </w:tcPr>
-          <w:p>
-            <w:pPr>
-              <w:rPr>
-                <w:lang w:val="fi-FI"/>
-              </w:rPr>
-            </w:pPr>
-          </w:p>
-        </w:tc>
-        <w:tc>
-          <w:tcPr>
-            <w:tcW w:w="5103" w:type="dxa"/>
-          </w:tcPr>
-          <w:p>
-            <w:pPr>
-              <w:rPr>
-                <w:lang w:val="fi-FI"/>
-              </w:rPr>
-            </w:pPr>
+            <w:r>
+              <w:rPr>
+                <w:lang w:val="fi-FI"/>
+              </w:rPr>
+              <w:t>24.9.</w:t>
+            </w:r>
+          </w:p>
+        </w:tc>
+        <w:tc>
+          <w:tcPr>
+            <w:tcW w:w="2551" w:type="dxa"/>
+          </w:tcPr>
+          <w:p>
+            <w:pPr>
+              <w:rPr>
+                <w:lang w:val="fi-FI"/>
+              </w:rPr>
+            </w:pPr>
+            <w:r>
+              <w:rPr>
+                <w:lang w:val="fi-FI"/>
+              </w:rPr>
+              <w:t>1 h</w:t>
+            </w:r>
+          </w:p>
+        </w:tc>
+        <w:tc>
+          <w:tcPr>
+            <w:tcW w:w="5103" w:type="dxa"/>
+          </w:tcPr>
+          <w:p>
+            <w:pPr>
+              <w:rPr>
+                <w:lang w:val="fi-FI"/>
+              </w:rPr>
+            </w:pPr>
+            <w:r>
+              <w:rPr>
+                <w:lang w:val="fi-FI"/>
+              </w:rPr>
+              <w:t>Luotu kilometrien tallentajan tallentaminen asioiden yksinkertaistamiseksi</w:t>
+            </w:r>
           </w:p>
         </w:tc>
       </w:tr>

</xml_diff>

<commit_message>
lisäys aiempaan työaikaraportin päivitykseen
</commit_message>
<xml_diff>
--- a/documents/Työaikaraportti_pessiv.docx
+++ b/documents/Työaikaraportti_pessiv.docx
@@ -620,30 +620,54 @@
                 <w:lang w:val="fi-FI"/>
               </w:rPr>
             </w:pPr>
-          </w:p>
-        </w:tc>
-        <w:tc>
-          <w:tcPr>
-            <w:tcW w:w="2551" w:type="dxa"/>
-          </w:tcPr>
-          <w:p>
-            <w:pPr>
-              <w:rPr>
-                <w:lang w:val="fi-FI"/>
-              </w:rPr>
-            </w:pPr>
-          </w:p>
-        </w:tc>
-        <w:tc>
-          <w:tcPr>
-            <w:tcW w:w="5103" w:type="dxa"/>
-          </w:tcPr>
-          <w:p>
-            <w:pPr>
-              <w:rPr>
-                <w:lang w:val="fi-FI"/>
-              </w:rPr>
-            </w:pPr>
+            <w:r>
+              <w:rPr>
+                <w:lang w:val="fi-FI"/>
+              </w:rPr>
+              <w:t>13.10.</w:t>
+            </w:r>
+          </w:p>
+        </w:tc>
+        <w:tc>
+          <w:tcPr>
+            <w:tcW w:w="2551" w:type="dxa"/>
+          </w:tcPr>
+          <w:p>
+            <w:pPr>
+              <w:rPr>
+                <w:lang w:val="fi-FI"/>
+              </w:rPr>
+            </w:pPr>
+            <w:r>
+              <w:rPr>
+                <w:lang w:val="fi-FI"/>
+              </w:rPr>
+              <w:t>1</w:t>
+            </w:r>
+          </w:p>
+        </w:tc>
+        <w:tc>
+          <w:tcPr>
+            <w:tcW w:w="5103" w:type="dxa"/>
+          </w:tcPr>
+          <w:p>
+            <w:pPr>
+              <w:rPr>
+                <w:lang w:val="fi-FI"/>
+              </w:rPr>
+            </w:pPr>
+            <w:r>
+              <w:rPr>
+                <w:lang w:val="fi-FI"/>
+              </w:rPr>
+              <w:t>Paranneltu käyttöliittymää</w:t>
+            </w:r>
+            <w:r>
+              <w:rPr>
+                <w:lang w:val="fi-FI"/>
+              </w:rPr>
+              <w:t xml:space="preserve"> asiakkaan toiveiden mukaisesti</w:t>
+            </w:r>
           </w:p>
         </w:tc>
       </w:tr>

</xml_diff>